<commit_message>
adicionando planilha de resultados
</commit_message>
<xml_diff>
--- a/RelatorioSimuladorDeAeroporto.docx
+++ b/RelatorioSimuladorDeAeroporto.docx
@@ -104,14 +104,16 @@
       </w:r>
     </w:p>
     <w:p>
-      <w:r>
-        <w:rPr>
-          <w:b/>
-        </w:rPr>
-        <w:t>Ciência</w:t>
-      </w:r>
-      <w:r>
-        <w:t xml:space="preserve"> da Computação</w:t>
+      <w:pPr>
+        <w:rPr>
+          <w:b/>
+        </w:rPr>
+      </w:pPr>
+      <w:r>
+        <w:rPr>
+          <w:b/>
+        </w:rPr>
+        <w:t>Ciência da Computação</w:t>
       </w:r>
     </w:p>
     <w:p>
@@ -126,6 +128,8 @@
       <w:r>
         <w:t xml:space="preserve"> </w:t>
       </w:r>
+      <w:bookmarkStart w:id="0" w:name="_GoBack"/>
+      <w:bookmarkEnd w:id="0"/>
     </w:p>
     <w:p>
       <w:hyperlink r:id="rId6" w:history="1">
@@ -1390,8 +1394,6 @@
         </w:rPr>
         <w:t>:</w:t>
       </w:r>
-      <w:bookmarkStart w:id="0" w:name="_GoBack"/>
-      <w:bookmarkEnd w:id="0"/>
       <w:proofErr w:type="spellEnd"/>
     </w:p>
     <w:p>
@@ -1510,67 +1512,70 @@
     <w:p>
       <w:pPr>
         <w:spacing w:after="0"/>
-      </w:pPr>
-    </w:p>
-    <w:p>
-      <w:pPr>
-        <w:rPr>
-          <w:lang w:val="en-US"/>
-        </w:rPr>
+        <w:jc w:val="both"/>
+      </w:pPr>
+    </w:p>
+    <w:p>
+      <w:pPr>
+        <w:jc w:val="both"/>
       </w:pPr>
       <w:r>
         <w:t>Foram feitas algumas observações ap</w:t>
       </w:r>
       <w:r>
-        <w:t>ós</w:t>
-      </w:r>
+        <w:t xml:space="preserve">ós </w:t>
+      </w:r>
+      <w:r>
+        <w:t xml:space="preserve">vários testes dos resultados do simulador. Inicialmente, a lógica utilizada no </w:t>
+      </w:r>
+      <w:r>
+        <w:rPr>
+          <w:i/>
+        </w:rPr>
+        <w:t>switch</w:t>
+      </w:r>
+      <w:r>
+        <w:t xml:space="preserve"> </w:t>
+      </w:r>
+      <w:r>
+        <w:rPr>
+          <w:i/>
+        </w:rPr>
+        <w:t>case</w:t>
+      </w:r>
+      <w:r>
+        <w:t xml:space="preserve"> do </w:t>
+      </w:r>
+      <w:proofErr w:type="spellStart"/>
       <w:proofErr w:type="gramStart"/>
       <w:r>
+        <w:rPr>
+          <w:b/>
+        </w:rPr>
+        <w:t>ProcessarIteracao</w:t>
+      </w:r>
+      <w:proofErr w:type="spellEnd"/>
+      <w:proofErr w:type="gramEnd"/>
+      <w:r>
+        <w:rPr>
+          <w:b/>
+        </w:rPr>
         <w:t xml:space="preserve"> </w:t>
       </w:r>
       <w:r>
+        <w:t>era um pouco diferente do</w:t>
+      </w:r>
+      <w:r>
+        <w:t xml:space="preserve"> que foi explicado na seção 2.2, o que acabou gerando resultados desagradáveis devido à grande queda de aviões.</w:t>
+      </w:r>
+      <w:r>
+        <w:rPr>
+          <w:b/>
+        </w:rPr>
         <w:t xml:space="preserve"> </w:t>
       </w:r>
-      <w:proofErr w:type="gramEnd"/>
-      <w:r>
-        <w:t xml:space="preserve">vários testes dos resultados do simulador. Inicialmente, a lógica utilizada no </w:t>
-      </w:r>
-      <w:r>
-        <w:rPr>
-          <w:i/>
-        </w:rPr>
-        <w:t>switch</w:t>
-      </w:r>
-      <w:r>
-        <w:t xml:space="preserve"> </w:t>
-      </w:r>
-      <w:r>
-        <w:rPr>
-          <w:i/>
-        </w:rPr>
-        <w:t>case</w:t>
-      </w:r>
-      <w:r>
-        <w:t xml:space="preserve"> do </w:t>
-      </w:r>
-      <w:proofErr w:type="spellStart"/>
-      <w:proofErr w:type="gramStart"/>
-      <w:r>
-        <w:rPr>
-          <w:b/>
-        </w:rPr>
-        <w:t>ProcessarIteracao</w:t>
-      </w:r>
-      <w:proofErr w:type="spellEnd"/>
-      <w:proofErr w:type="gramEnd"/>
-    </w:p>
-    <w:p>
-      <w:pPr>
-        <w:rPr>
-          <w:lang w:val="en-US"/>
-        </w:rPr>
-      </w:pPr>
-    </w:p>
+    </w:p>
+    <w:p/>
     <w:sectPr>
       <w:pgSz w:w="11906" w:h="16838"/>
       <w:pgMar w:top="1417" w:right="1701" w:bottom="1417" w:left="1701" w:header="708" w:footer="708" w:gutter="0"/>

</xml_diff>

<commit_message>
finalizando alterações na documentação
</commit_message>
<xml_diff>
--- a/RelatorioSimuladorDeAeroporto.docx
+++ b/RelatorioSimuladorDeAeroporto.docx
@@ -128,8 +128,6 @@
       <w:r>
         <w:t xml:space="preserve"> </w:t>
       </w:r>
-      <w:bookmarkStart w:id="0" w:name="_GoBack"/>
-      <w:bookmarkEnd w:id="0"/>
     </w:p>
     <w:p>
       <w:hyperlink r:id="rId6" w:history="1">
@@ -824,6 +822,7 @@
         </w:rPr>
         <w:t>ProcessarIteracao</w:t>
       </w:r>
+      <w:proofErr w:type="spellEnd"/>
       <w:proofErr w:type="gramEnd"/>
       <w:r>
         <w:rPr>
@@ -831,7 +830,6 @@
         </w:rPr>
         <w:t>:</w:t>
       </w:r>
-      <w:proofErr w:type="spellEnd"/>
     </w:p>
     <w:p>
       <w:pPr>
@@ -1387,6 +1385,7 @@
         </w:rPr>
         <w:t>BaixarNivelGasolina</w:t>
       </w:r>
+      <w:proofErr w:type="spellEnd"/>
       <w:proofErr w:type="gramEnd"/>
       <w:r>
         <w:rPr>
@@ -1394,7 +1393,6 @@
         </w:rPr>
         <w:t>:</w:t>
       </w:r>
-      <w:proofErr w:type="spellEnd"/>
     </w:p>
     <w:p>
       <w:pPr>
@@ -1526,47 +1524,110 @@
         <w:t xml:space="preserve">ós </w:t>
       </w:r>
       <w:r>
-        <w:t xml:space="preserve">vários testes dos resultados do simulador. Inicialmente, a lógica utilizada no </w:t>
-      </w:r>
-      <w:r>
-        <w:rPr>
-          <w:i/>
-        </w:rPr>
-        <w:t>switch</w:t>
-      </w:r>
-      <w:r>
-        <w:t xml:space="preserve"> </w:t>
-      </w:r>
-      <w:r>
-        <w:rPr>
-          <w:i/>
-        </w:rPr>
-        <w:t>case</w:t>
-      </w:r>
-      <w:r>
-        <w:t xml:space="preserve"> do </w:t>
+        <w:t>vários testes dos</w:t>
+      </w:r>
+      <w:r>
+        <w:t xml:space="preserve"> resultados do simulador. Esses testes foram feitos alterando o valor da variável </w:t>
       </w:r>
       <w:proofErr w:type="spellStart"/>
       <w:proofErr w:type="gramStart"/>
       <w:r>
-        <w:rPr>
-          <w:b/>
-        </w:rPr>
-        <w:t>ProcessarIteracao</w:t>
+        <w:t>numeroMaxIteracao</w:t>
       </w:r>
       <w:proofErr w:type="spellEnd"/>
       <w:proofErr w:type="gramEnd"/>
       <w:r>
+        <w:t xml:space="preserve"> entre </w:t>
+      </w:r>
+      <w:r>
         <w:rPr>
           <w:b/>
         </w:rPr>
+        <w:t>100</w:t>
+      </w:r>
+      <w:r>
+        <w:t xml:space="preserve">, </w:t>
+      </w:r>
+      <w:r>
+        <w:rPr>
+          <w:b/>
+        </w:rPr>
+        <w:t>1.000</w:t>
+      </w:r>
+      <w:r>
+        <w:t xml:space="preserve">, </w:t>
+      </w:r>
+      <w:r>
+        <w:rPr>
+          <w:b/>
+        </w:rPr>
+        <w:t>10.000</w:t>
+      </w:r>
+      <w:r>
+        <w:t xml:space="preserve"> e </w:t>
+      </w:r>
+      <w:r>
+        <w:rPr>
+          <w:b/>
+        </w:rPr>
+        <w:t>100.000</w:t>
+      </w:r>
+      <w:r>
+        <w:t xml:space="preserve"> iterações.</w:t>
+      </w:r>
+    </w:p>
+    <w:p>
+      <w:pPr>
+        <w:jc w:val="both"/>
+      </w:pPr>
+      <w:r>
+        <w:t xml:space="preserve">Inicialmente, a lógica utilizada no </w:t>
+      </w:r>
+      <w:r>
+        <w:rPr>
+          <w:i/>
+        </w:rPr>
+        <w:t>switch</w:t>
+      </w:r>
+      <w:r>
         <w:t xml:space="preserve"> </w:t>
       </w:r>
       <w:r>
+        <w:rPr>
+          <w:i/>
+        </w:rPr>
+        <w:t>case</w:t>
+      </w:r>
+      <w:r>
+        <w:t xml:space="preserve"> do </w:t>
+      </w:r>
+      <w:proofErr w:type="spellStart"/>
+      <w:proofErr w:type="gramStart"/>
+      <w:r>
+        <w:rPr>
+          <w:b/>
+        </w:rPr>
+        <w:t>ProcessarIteracao</w:t>
+      </w:r>
+      <w:proofErr w:type="spellEnd"/>
+      <w:proofErr w:type="gramEnd"/>
+      <w:r>
+        <w:rPr>
+          <w:b/>
+        </w:rPr>
+        <w:t xml:space="preserve"> </w:t>
+      </w:r>
+      <w:r>
         <w:t>era um pouco diferente do</w:t>
       </w:r>
       <w:r>
-        <w:t xml:space="preserve"> que foi explicado na seção 2.2, o que acabou gerando resultados desagradáveis devido à grande queda de aviões.</w:t>
+        <w:t xml:space="preserve"> que foi explicado na seção 2.2, o que acabou gerando resultados desagradáveis </w:t>
+      </w:r>
+      <w:r>
+        <w:t>observada a</w:t>
+      </w:r>
+      <w:r>
+        <w:t xml:space="preserve"> grande queda de aviões.</w:t>
       </w:r>
       <w:r>
         <w:rPr>
@@ -1574,6 +1635,1590 @@
         </w:rPr>
         <w:t xml:space="preserve"> </w:t>
       </w:r>
+      <w:r>
+        <w:t>Esse tratamento era feito de forma que</w:t>
+      </w:r>
+      <w:r>
+        <w:t xml:space="preserve"> alternava a pista que </w:t>
+      </w:r>
+      <w:proofErr w:type="gramStart"/>
+      <w:r>
+        <w:t>seria pousado</w:t>
+      </w:r>
+      <w:proofErr w:type="gramEnd"/>
+      <w:r>
+        <w:t xml:space="preserve"> algum avião de acordo com as maiores filas, para t</w:t>
+      </w:r>
+      <w:bookmarkStart w:id="0" w:name="_GoBack"/>
+      <w:bookmarkEnd w:id="0"/>
+      <w:r>
+        <w:t xml:space="preserve">entar manter um padrão de tamanho das filas. E com isso era obtido um resultado insatisfatório de aviões caídos, conforme tabela abaixo: </w:t>
+      </w:r>
+    </w:p>
+    <w:tbl>
+      <w:tblPr>
+        <w:tblW w:w="6620" w:type="dxa"/>
+        <w:jc w:val="center"/>
+        <w:tblInd w:w="55" w:type="dxa"/>
+        <w:tblCellMar>
+          <w:left w:w="70" w:type="dxa"/>
+          <w:right w:w="70" w:type="dxa"/>
+        </w:tblCellMar>
+        <w:tblLook w:val="04A0" w:firstRow="1" w:lastRow="0" w:firstColumn="1" w:lastColumn="0" w:noHBand="0" w:noVBand="1"/>
+      </w:tblPr>
+      <w:tblGrid>
+        <w:gridCol w:w="2020"/>
+        <w:gridCol w:w="1680"/>
+        <w:gridCol w:w="1600"/>
+        <w:gridCol w:w="1327"/>
+      </w:tblGrid>
+      <w:tr>
+        <w:trPr>
+          <w:trHeight w:val="300"/>
+          <w:jc w:val="center"/>
+        </w:trPr>
+        <w:tc>
+          <w:tcPr>
+            <w:tcW w:w="2020" w:type="dxa"/>
+            <w:tcBorders>
+              <w:top w:val="single" w:sz="4" w:space="0" w:color="auto"/>
+              <w:left w:val="single" w:sz="4" w:space="0" w:color="auto"/>
+              <w:bottom w:val="single" w:sz="4" w:space="0" w:color="auto"/>
+              <w:right w:val="single" w:sz="4" w:space="0" w:color="auto"/>
+            </w:tcBorders>
+            <w:shd w:val="clear" w:color="auto" w:fill="auto"/>
+            <w:noWrap/>
+            <w:vAlign w:val="bottom"/>
+            <w:hideMark/>
+          </w:tcPr>
+          <w:p>
+            <w:pPr>
+              <w:spacing w:after="0" w:line="240" w:lineRule="auto"/>
+              <w:rPr>
+                <w:rFonts w:ascii="Calibri" w:eastAsia="Times New Roman" w:hAnsi="Calibri" w:cs="Calibri"/>
+                <w:b/>
+                <w:bCs/>
+                <w:color w:val="000000"/>
+                <w:lang w:eastAsia="pt-BR"/>
+              </w:rPr>
+            </w:pPr>
+            <w:proofErr w:type="gramStart"/>
+            <w:r>
+              <w:rPr>
+                <w:rFonts w:ascii="Calibri" w:eastAsia="Times New Roman" w:hAnsi="Calibri" w:cs="Calibri"/>
+                <w:b/>
+                <w:bCs/>
+                <w:color w:val="000000"/>
+                <w:lang w:eastAsia="pt-BR"/>
+              </w:rPr>
+              <w:t>numeroMaxIteracao</w:t>
+            </w:r>
+            <w:proofErr w:type="gramEnd"/>
+          </w:p>
+        </w:tc>
+        <w:tc>
+          <w:tcPr>
+            <w:tcW w:w="1680" w:type="dxa"/>
+            <w:tcBorders>
+              <w:top w:val="single" w:sz="4" w:space="0" w:color="auto"/>
+              <w:left w:val="nil"/>
+              <w:bottom w:val="single" w:sz="4" w:space="0" w:color="auto"/>
+              <w:right w:val="single" w:sz="4" w:space="0" w:color="auto"/>
+            </w:tcBorders>
+            <w:shd w:val="clear" w:color="auto" w:fill="auto"/>
+            <w:noWrap/>
+            <w:vAlign w:val="center"/>
+            <w:hideMark/>
+          </w:tcPr>
+          <w:p>
+            <w:pPr>
+              <w:spacing w:after="0" w:line="240" w:lineRule="auto"/>
+              <w:jc w:val="center"/>
+              <w:rPr>
+                <w:rFonts w:ascii="Calibri" w:eastAsia="Times New Roman" w:hAnsi="Calibri" w:cs="Calibri"/>
+                <w:b/>
+                <w:bCs/>
+                <w:color w:val="000000"/>
+                <w:lang w:eastAsia="pt-BR"/>
+              </w:rPr>
+            </w:pPr>
+            <w:proofErr w:type="gramStart"/>
+            <w:r>
+              <w:rPr>
+                <w:rFonts w:ascii="Calibri" w:eastAsia="Times New Roman" w:hAnsi="Calibri" w:cs="Calibri"/>
+                <w:b/>
+                <w:bCs/>
+                <w:color w:val="000000"/>
+                <w:lang w:eastAsia="pt-BR"/>
+              </w:rPr>
+              <w:t>avioesDecolados</w:t>
+            </w:r>
+            <w:proofErr w:type="gramEnd"/>
+          </w:p>
+        </w:tc>
+        <w:tc>
+          <w:tcPr>
+            <w:tcW w:w="1600" w:type="dxa"/>
+            <w:tcBorders>
+              <w:top w:val="single" w:sz="4" w:space="0" w:color="auto"/>
+              <w:left w:val="nil"/>
+              <w:bottom w:val="single" w:sz="4" w:space="0" w:color="auto"/>
+              <w:right w:val="single" w:sz="4" w:space="0" w:color="auto"/>
+            </w:tcBorders>
+            <w:shd w:val="clear" w:color="auto" w:fill="auto"/>
+            <w:noWrap/>
+            <w:vAlign w:val="center"/>
+            <w:hideMark/>
+          </w:tcPr>
+          <w:p>
+            <w:pPr>
+              <w:spacing w:after="0" w:line="240" w:lineRule="auto"/>
+              <w:jc w:val="center"/>
+              <w:rPr>
+                <w:rFonts w:ascii="Calibri" w:eastAsia="Times New Roman" w:hAnsi="Calibri" w:cs="Calibri"/>
+                <w:b/>
+                <w:bCs/>
+                <w:color w:val="000000"/>
+                <w:lang w:eastAsia="pt-BR"/>
+              </w:rPr>
+            </w:pPr>
+            <w:proofErr w:type="gramStart"/>
+            <w:r>
+              <w:rPr>
+                <w:rFonts w:ascii="Calibri" w:eastAsia="Times New Roman" w:hAnsi="Calibri" w:cs="Calibri"/>
+                <w:b/>
+                <w:bCs/>
+                <w:color w:val="000000"/>
+                <w:lang w:eastAsia="pt-BR"/>
+              </w:rPr>
+              <w:t>avioesPousados</w:t>
+            </w:r>
+            <w:proofErr w:type="gramEnd"/>
+          </w:p>
+        </w:tc>
+        <w:tc>
+          <w:tcPr>
+            <w:tcW w:w="1320" w:type="dxa"/>
+            <w:tcBorders>
+              <w:top w:val="single" w:sz="4" w:space="0" w:color="auto"/>
+              <w:left w:val="nil"/>
+              <w:bottom w:val="single" w:sz="4" w:space="0" w:color="auto"/>
+              <w:right w:val="single" w:sz="4" w:space="0" w:color="auto"/>
+            </w:tcBorders>
+            <w:shd w:val="clear" w:color="auto" w:fill="auto"/>
+            <w:noWrap/>
+            <w:vAlign w:val="center"/>
+            <w:hideMark/>
+          </w:tcPr>
+          <w:p>
+            <w:pPr>
+              <w:spacing w:after="0" w:line="240" w:lineRule="auto"/>
+              <w:jc w:val="center"/>
+              <w:rPr>
+                <w:rFonts w:ascii="Calibri" w:eastAsia="Times New Roman" w:hAnsi="Calibri" w:cs="Calibri"/>
+                <w:b/>
+                <w:bCs/>
+                <w:color w:val="000000"/>
+                <w:lang w:eastAsia="pt-BR"/>
+              </w:rPr>
+            </w:pPr>
+            <w:proofErr w:type="gramStart"/>
+            <w:r>
+              <w:rPr>
+                <w:rFonts w:ascii="Calibri" w:eastAsia="Times New Roman" w:hAnsi="Calibri" w:cs="Calibri"/>
+                <w:b/>
+                <w:bCs/>
+                <w:color w:val="000000"/>
+                <w:lang w:eastAsia="pt-BR"/>
+              </w:rPr>
+              <w:t>avioesCaidos</w:t>
+            </w:r>
+            <w:proofErr w:type="gramEnd"/>
+          </w:p>
+        </w:tc>
+      </w:tr>
+      <w:tr>
+        <w:trPr>
+          <w:trHeight w:val="300"/>
+          <w:jc w:val="center"/>
+        </w:trPr>
+        <w:tc>
+          <w:tcPr>
+            <w:tcW w:w="2020" w:type="dxa"/>
+            <w:tcBorders>
+              <w:top w:val="nil"/>
+              <w:left w:val="single" w:sz="4" w:space="0" w:color="auto"/>
+              <w:bottom w:val="single" w:sz="4" w:space="0" w:color="auto"/>
+              <w:right w:val="single" w:sz="4" w:space="0" w:color="auto"/>
+            </w:tcBorders>
+            <w:shd w:val="clear" w:color="auto" w:fill="auto"/>
+            <w:noWrap/>
+            <w:vAlign w:val="center"/>
+            <w:hideMark/>
+          </w:tcPr>
+          <w:p>
+            <w:pPr>
+              <w:spacing w:after="0" w:line="240" w:lineRule="auto"/>
+              <w:jc w:val="center"/>
+              <w:rPr>
+                <w:rFonts w:ascii="Calibri" w:eastAsia="Times New Roman" w:hAnsi="Calibri" w:cs="Calibri"/>
+                <w:color w:val="000000"/>
+                <w:lang w:eastAsia="pt-BR"/>
+              </w:rPr>
+            </w:pPr>
+            <w:r>
+              <w:rPr>
+                <w:rFonts w:ascii="Calibri" w:eastAsia="Times New Roman" w:hAnsi="Calibri" w:cs="Calibri"/>
+                <w:color w:val="000000"/>
+                <w:lang w:eastAsia="pt-BR"/>
+              </w:rPr>
+              <w:t>100</w:t>
+            </w:r>
+          </w:p>
+        </w:tc>
+        <w:tc>
+          <w:tcPr>
+            <w:tcW w:w="1680" w:type="dxa"/>
+            <w:tcBorders>
+              <w:top w:val="nil"/>
+              <w:left w:val="nil"/>
+              <w:bottom w:val="single" w:sz="4" w:space="0" w:color="auto"/>
+              <w:right w:val="single" w:sz="4" w:space="0" w:color="auto"/>
+            </w:tcBorders>
+            <w:shd w:val="clear" w:color="auto" w:fill="auto"/>
+            <w:noWrap/>
+            <w:vAlign w:val="center"/>
+            <w:hideMark/>
+          </w:tcPr>
+          <w:p>
+            <w:pPr>
+              <w:spacing w:after="0" w:line="240" w:lineRule="auto"/>
+              <w:jc w:val="center"/>
+              <w:rPr>
+                <w:rFonts w:ascii="Calibri" w:eastAsia="Times New Roman" w:hAnsi="Calibri" w:cs="Calibri"/>
+                <w:color w:val="000000"/>
+                <w:lang w:eastAsia="pt-BR"/>
+              </w:rPr>
+            </w:pPr>
+            <w:r>
+              <w:rPr>
+                <w:rFonts w:ascii="Calibri" w:eastAsia="Times New Roman" w:hAnsi="Calibri" w:cs="Calibri"/>
+                <w:color w:val="000000"/>
+                <w:lang w:eastAsia="pt-BR"/>
+              </w:rPr>
+              <w:t>173</w:t>
+            </w:r>
+          </w:p>
+        </w:tc>
+        <w:tc>
+          <w:tcPr>
+            <w:tcW w:w="1600" w:type="dxa"/>
+            <w:tcBorders>
+              <w:top w:val="nil"/>
+              <w:left w:val="nil"/>
+              <w:bottom w:val="single" w:sz="4" w:space="0" w:color="auto"/>
+              <w:right w:val="single" w:sz="4" w:space="0" w:color="auto"/>
+            </w:tcBorders>
+            <w:shd w:val="clear" w:color="auto" w:fill="auto"/>
+            <w:noWrap/>
+            <w:vAlign w:val="center"/>
+            <w:hideMark/>
+          </w:tcPr>
+          <w:p>
+            <w:pPr>
+              <w:spacing w:after="0" w:line="240" w:lineRule="auto"/>
+              <w:jc w:val="center"/>
+              <w:rPr>
+                <w:rFonts w:ascii="Calibri" w:eastAsia="Times New Roman" w:hAnsi="Calibri" w:cs="Calibri"/>
+                <w:color w:val="000000"/>
+                <w:lang w:eastAsia="pt-BR"/>
+              </w:rPr>
+            </w:pPr>
+            <w:r>
+              <w:rPr>
+                <w:rFonts w:ascii="Calibri" w:eastAsia="Times New Roman" w:hAnsi="Calibri" w:cs="Calibri"/>
+                <w:color w:val="000000"/>
+                <w:lang w:eastAsia="pt-BR"/>
+              </w:rPr>
+              <w:t>123</w:t>
+            </w:r>
+          </w:p>
+        </w:tc>
+        <w:tc>
+          <w:tcPr>
+            <w:tcW w:w="1320" w:type="dxa"/>
+            <w:tcBorders>
+              <w:top w:val="nil"/>
+              <w:left w:val="nil"/>
+              <w:bottom w:val="single" w:sz="4" w:space="0" w:color="auto"/>
+              <w:right w:val="single" w:sz="4" w:space="0" w:color="auto"/>
+            </w:tcBorders>
+            <w:shd w:val="clear" w:color="auto" w:fill="auto"/>
+            <w:noWrap/>
+            <w:vAlign w:val="center"/>
+            <w:hideMark/>
+          </w:tcPr>
+          <w:p>
+            <w:pPr>
+              <w:spacing w:after="0" w:line="240" w:lineRule="auto"/>
+              <w:jc w:val="center"/>
+              <w:rPr>
+                <w:rFonts w:ascii="Calibri" w:eastAsia="Times New Roman" w:hAnsi="Calibri" w:cs="Calibri"/>
+                <w:color w:val="000000"/>
+                <w:lang w:eastAsia="pt-BR"/>
+              </w:rPr>
+            </w:pPr>
+            <w:proofErr w:type="gramStart"/>
+            <w:r>
+              <w:rPr>
+                <w:rFonts w:ascii="Calibri" w:eastAsia="Times New Roman" w:hAnsi="Calibri" w:cs="Calibri"/>
+                <w:color w:val="000000"/>
+                <w:lang w:eastAsia="pt-BR"/>
+              </w:rPr>
+              <w:t>1</w:t>
+            </w:r>
+            <w:proofErr w:type="gramEnd"/>
+          </w:p>
+        </w:tc>
+      </w:tr>
+      <w:tr>
+        <w:trPr>
+          <w:trHeight w:val="300"/>
+          <w:jc w:val="center"/>
+        </w:trPr>
+        <w:tc>
+          <w:tcPr>
+            <w:tcW w:w="2020" w:type="dxa"/>
+            <w:tcBorders>
+              <w:top w:val="nil"/>
+              <w:left w:val="single" w:sz="4" w:space="0" w:color="auto"/>
+              <w:bottom w:val="single" w:sz="4" w:space="0" w:color="auto"/>
+              <w:right w:val="single" w:sz="4" w:space="0" w:color="auto"/>
+            </w:tcBorders>
+            <w:shd w:val="clear" w:color="auto" w:fill="auto"/>
+            <w:noWrap/>
+            <w:vAlign w:val="center"/>
+            <w:hideMark/>
+          </w:tcPr>
+          <w:p>
+            <w:pPr>
+              <w:spacing w:after="0" w:line="240" w:lineRule="auto"/>
+              <w:jc w:val="center"/>
+              <w:rPr>
+                <w:rFonts w:ascii="Calibri" w:eastAsia="Times New Roman" w:hAnsi="Calibri" w:cs="Calibri"/>
+                <w:color w:val="000000"/>
+                <w:lang w:eastAsia="pt-BR"/>
+              </w:rPr>
+            </w:pPr>
+            <w:r>
+              <w:rPr>
+                <w:rFonts w:ascii="Calibri" w:eastAsia="Times New Roman" w:hAnsi="Calibri" w:cs="Calibri"/>
+                <w:color w:val="000000"/>
+                <w:lang w:eastAsia="pt-BR"/>
+              </w:rPr>
+              <w:t>1.000</w:t>
+            </w:r>
+          </w:p>
+        </w:tc>
+        <w:tc>
+          <w:tcPr>
+            <w:tcW w:w="1680" w:type="dxa"/>
+            <w:tcBorders>
+              <w:top w:val="nil"/>
+              <w:left w:val="nil"/>
+              <w:bottom w:val="single" w:sz="4" w:space="0" w:color="auto"/>
+              <w:right w:val="single" w:sz="4" w:space="0" w:color="auto"/>
+            </w:tcBorders>
+            <w:shd w:val="clear" w:color="auto" w:fill="auto"/>
+            <w:noWrap/>
+            <w:vAlign w:val="center"/>
+            <w:hideMark/>
+          </w:tcPr>
+          <w:p>
+            <w:pPr>
+              <w:spacing w:after="0" w:line="240" w:lineRule="auto"/>
+              <w:jc w:val="center"/>
+              <w:rPr>
+                <w:rFonts w:ascii="Calibri" w:eastAsia="Times New Roman" w:hAnsi="Calibri" w:cs="Calibri"/>
+                <w:color w:val="000000"/>
+                <w:lang w:eastAsia="pt-BR"/>
+              </w:rPr>
+            </w:pPr>
+            <w:r>
+              <w:rPr>
+                <w:rFonts w:ascii="Calibri" w:eastAsia="Times New Roman" w:hAnsi="Calibri" w:cs="Calibri"/>
+                <w:color w:val="000000"/>
+                <w:lang w:eastAsia="pt-BR"/>
+              </w:rPr>
+              <w:t>1.810</w:t>
+            </w:r>
+          </w:p>
+        </w:tc>
+        <w:tc>
+          <w:tcPr>
+            <w:tcW w:w="1600" w:type="dxa"/>
+            <w:tcBorders>
+              <w:top w:val="nil"/>
+              <w:left w:val="nil"/>
+              <w:bottom w:val="single" w:sz="4" w:space="0" w:color="auto"/>
+              <w:right w:val="single" w:sz="4" w:space="0" w:color="auto"/>
+            </w:tcBorders>
+            <w:shd w:val="clear" w:color="auto" w:fill="auto"/>
+            <w:noWrap/>
+            <w:vAlign w:val="center"/>
+            <w:hideMark/>
+          </w:tcPr>
+          <w:p>
+            <w:pPr>
+              <w:spacing w:after="0" w:line="240" w:lineRule="auto"/>
+              <w:jc w:val="center"/>
+              <w:rPr>
+                <w:rFonts w:ascii="Calibri" w:eastAsia="Times New Roman" w:hAnsi="Calibri" w:cs="Calibri"/>
+                <w:color w:val="000000"/>
+                <w:lang w:eastAsia="pt-BR"/>
+              </w:rPr>
+            </w:pPr>
+            <w:r>
+              <w:rPr>
+                <w:rFonts w:ascii="Calibri" w:eastAsia="Times New Roman" w:hAnsi="Calibri" w:cs="Calibri"/>
+                <w:color w:val="000000"/>
+                <w:lang w:eastAsia="pt-BR"/>
+              </w:rPr>
+              <w:t>1.109</w:t>
+            </w:r>
+          </w:p>
+        </w:tc>
+        <w:tc>
+          <w:tcPr>
+            <w:tcW w:w="1320" w:type="dxa"/>
+            <w:tcBorders>
+              <w:top w:val="nil"/>
+              <w:left w:val="nil"/>
+              <w:bottom w:val="single" w:sz="4" w:space="0" w:color="auto"/>
+              <w:right w:val="single" w:sz="4" w:space="0" w:color="auto"/>
+            </w:tcBorders>
+            <w:shd w:val="clear" w:color="auto" w:fill="auto"/>
+            <w:noWrap/>
+            <w:vAlign w:val="center"/>
+            <w:hideMark/>
+          </w:tcPr>
+          <w:p>
+            <w:pPr>
+              <w:spacing w:after="0" w:line="240" w:lineRule="auto"/>
+              <w:jc w:val="center"/>
+              <w:rPr>
+                <w:rFonts w:ascii="Calibri" w:eastAsia="Times New Roman" w:hAnsi="Calibri" w:cs="Calibri"/>
+                <w:color w:val="000000"/>
+                <w:lang w:eastAsia="pt-BR"/>
+              </w:rPr>
+            </w:pPr>
+            <w:proofErr w:type="gramStart"/>
+            <w:r>
+              <w:rPr>
+                <w:rFonts w:ascii="Calibri" w:eastAsia="Times New Roman" w:hAnsi="Calibri" w:cs="Calibri"/>
+                <w:color w:val="000000"/>
+                <w:lang w:eastAsia="pt-BR"/>
+              </w:rPr>
+              <w:t>6</w:t>
+            </w:r>
+            <w:proofErr w:type="gramEnd"/>
+          </w:p>
+        </w:tc>
+      </w:tr>
+      <w:tr>
+        <w:trPr>
+          <w:trHeight w:val="300"/>
+          <w:jc w:val="center"/>
+        </w:trPr>
+        <w:tc>
+          <w:tcPr>
+            <w:tcW w:w="2020" w:type="dxa"/>
+            <w:tcBorders>
+              <w:top w:val="nil"/>
+              <w:left w:val="single" w:sz="4" w:space="0" w:color="auto"/>
+              <w:bottom w:val="single" w:sz="4" w:space="0" w:color="auto"/>
+              <w:right w:val="single" w:sz="4" w:space="0" w:color="auto"/>
+            </w:tcBorders>
+            <w:shd w:val="clear" w:color="auto" w:fill="auto"/>
+            <w:noWrap/>
+            <w:vAlign w:val="center"/>
+            <w:hideMark/>
+          </w:tcPr>
+          <w:p>
+            <w:pPr>
+              <w:spacing w:after="0" w:line="240" w:lineRule="auto"/>
+              <w:jc w:val="center"/>
+              <w:rPr>
+                <w:rFonts w:ascii="Calibri" w:eastAsia="Times New Roman" w:hAnsi="Calibri" w:cs="Calibri"/>
+                <w:color w:val="000000"/>
+                <w:lang w:eastAsia="pt-BR"/>
+              </w:rPr>
+            </w:pPr>
+            <w:r>
+              <w:rPr>
+                <w:rFonts w:ascii="Calibri" w:eastAsia="Times New Roman" w:hAnsi="Calibri" w:cs="Calibri"/>
+                <w:color w:val="000000"/>
+                <w:lang w:eastAsia="pt-BR"/>
+              </w:rPr>
+              <w:t>10.000</w:t>
+            </w:r>
+          </w:p>
+        </w:tc>
+        <w:tc>
+          <w:tcPr>
+            <w:tcW w:w="1680" w:type="dxa"/>
+            <w:tcBorders>
+              <w:top w:val="nil"/>
+              <w:left w:val="nil"/>
+              <w:bottom w:val="single" w:sz="4" w:space="0" w:color="auto"/>
+              <w:right w:val="single" w:sz="4" w:space="0" w:color="auto"/>
+            </w:tcBorders>
+            <w:shd w:val="clear" w:color="auto" w:fill="auto"/>
+            <w:noWrap/>
+            <w:vAlign w:val="center"/>
+            <w:hideMark/>
+          </w:tcPr>
+          <w:p>
+            <w:pPr>
+              <w:spacing w:after="0" w:line="240" w:lineRule="auto"/>
+              <w:jc w:val="center"/>
+              <w:rPr>
+                <w:rFonts w:ascii="Calibri" w:eastAsia="Times New Roman" w:hAnsi="Calibri" w:cs="Calibri"/>
+                <w:color w:val="000000"/>
+                <w:lang w:eastAsia="pt-BR"/>
+              </w:rPr>
+            </w:pPr>
+            <w:r>
+              <w:rPr>
+                <w:rFonts w:ascii="Calibri" w:eastAsia="Times New Roman" w:hAnsi="Calibri" w:cs="Calibri"/>
+                <w:color w:val="000000"/>
+                <w:lang w:eastAsia="pt-BR"/>
+              </w:rPr>
+              <w:t>18.201</w:t>
+            </w:r>
+          </w:p>
+        </w:tc>
+        <w:tc>
+          <w:tcPr>
+            <w:tcW w:w="1600" w:type="dxa"/>
+            <w:tcBorders>
+              <w:top w:val="nil"/>
+              <w:left w:val="nil"/>
+              <w:bottom w:val="single" w:sz="4" w:space="0" w:color="auto"/>
+              <w:right w:val="single" w:sz="4" w:space="0" w:color="auto"/>
+            </w:tcBorders>
+            <w:shd w:val="clear" w:color="auto" w:fill="auto"/>
+            <w:noWrap/>
+            <w:vAlign w:val="center"/>
+            <w:hideMark/>
+          </w:tcPr>
+          <w:p>
+            <w:pPr>
+              <w:spacing w:after="0" w:line="240" w:lineRule="auto"/>
+              <w:jc w:val="center"/>
+              <w:rPr>
+                <w:rFonts w:ascii="Calibri" w:eastAsia="Times New Roman" w:hAnsi="Calibri" w:cs="Calibri"/>
+                <w:color w:val="000000"/>
+                <w:lang w:eastAsia="pt-BR"/>
+              </w:rPr>
+            </w:pPr>
+            <w:r>
+              <w:rPr>
+                <w:rFonts w:ascii="Calibri" w:eastAsia="Times New Roman" w:hAnsi="Calibri" w:cs="Calibri"/>
+                <w:color w:val="000000"/>
+                <w:lang w:eastAsia="pt-BR"/>
+              </w:rPr>
+              <w:t>11.103</w:t>
+            </w:r>
+          </w:p>
+        </w:tc>
+        <w:tc>
+          <w:tcPr>
+            <w:tcW w:w="1320" w:type="dxa"/>
+            <w:tcBorders>
+              <w:top w:val="nil"/>
+              <w:left w:val="nil"/>
+              <w:bottom w:val="single" w:sz="4" w:space="0" w:color="auto"/>
+              <w:right w:val="single" w:sz="4" w:space="0" w:color="auto"/>
+            </w:tcBorders>
+            <w:shd w:val="clear" w:color="auto" w:fill="auto"/>
+            <w:noWrap/>
+            <w:vAlign w:val="center"/>
+            <w:hideMark/>
+          </w:tcPr>
+          <w:p>
+            <w:pPr>
+              <w:spacing w:after="0" w:line="240" w:lineRule="auto"/>
+              <w:jc w:val="center"/>
+              <w:rPr>
+                <w:rFonts w:ascii="Calibri" w:eastAsia="Times New Roman" w:hAnsi="Calibri" w:cs="Calibri"/>
+                <w:color w:val="000000"/>
+                <w:lang w:eastAsia="pt-BR"/>
+              </w:rPr>
+            </w:pPr>
+            <w:r>
+              <w:rPr>
+                <w:rFonts w:ascii="Calibri" w:eastAsia="Times New Roman" w:hAnsi="Calibri" w:cs="Calibri"/>
+                <w:color w:val="000000"/>
+                <w:lang w:eastAsia="pt-BR"/>
+              </w:rPr>
+              <w:t>130</w:t>
+            </w:r>
+          </w:p>
+        </w:tc>
+      </w:tr>
+      <w:tr>
+        <w:trPr>
+          <w:trHeight w:val="300"/>
+          <w:jc w:val="center"/>
+        </w:trPr>
+        <w:tc>
+          <w:tcPr>
+            <w:tcW w:w="2020" w:type="dxa"/>
+            <w:tcBorders>
+              <w:top w:val="nil"/>
+              <w:left w:val="single" w:sz="4" w:space="0" w:color="auto"/>
+              <w:bottom w:val="single" w:sz="4" w:space="0" w:color="auto"/>
+              <w:right w:val="single" w:sz="4" w:space="0" w:color="auto"/>
+            </w:tcBorders>
+            <w:shd w:val="clear" w:color="auto" w:fill="auto"/>
+            <w:noWrap/>
+            <w:vAlign w:val="center"/>
+            <w:hideMark/>
+          </w:tcPr>
+          <w:p>
+            <w:pPr>
+              <w:spacing w:after="0" w:line="240" w:lineRule="auto"/>
+              <w:jc w:val="center"/>
+              <w:rPr>
+                <w:rFonts w:ascii="Calibri" w:eastAsia="Times New Roman" w:hAnsi="Calibri" w:cs="Calibri"/>
+                <w:color w:val="000000"/>
+                <w:lang w:eastAsia="pt-BR"/>
+              </w:rPr>
+            </w:pPr>
+            <w:r>
+              <w:rPr>
+                <w:rFonts w:ascii="Calibri" w:eastAsia="Times New Roman" w:hAnsi="Calibri" w:cs="Calibri"/>
+                <w:color w:val="000000"/>
+                <w:lang w:eastAsia="pt-BR"/>
+              </w:rPr>
+              <w:t>100.000</w:t>
+            </w:r>
+          </w:p>
+        </w:tc>
+        <w:tc>
+          <w:tcPr>
+            <w:tcW w:w="1680" w:type="dxa"/>
+            <w:tcBorders>
+              <w:top w:val="nil"/>
+              <w:left w:val="nil"/>
+              <w:bottom w:val="single" w:sz="4" w:space="0" w:color="auto"/>
+              <w:right w:val="single" w:sz="4" w:space="0" w:color="auto"/>
+            </w:tcBorders>
+            <w:shd w:val="clear" w:color="auto" w:fill="auto"/>
+            <w:noWrap/>
+            <w:vAlign w:val="center"/>
+            <w:hideMark/>
+          </w:tcPr>
+          <w:p>
+            <w:pPr>
+              <w:spacing w:after="0" w:line="240" w:lineRule="auto"/>
+              <w:jc w:val="center"/>
+              <w:rPr>
+                <w:rFonts w:ascii="Calibri" w:eastAsia="Times New Roman" w:hAnsi="Calibri" w:cs="Calibri"/>
+                <w:color w:val="000000"/>
+                <w:lang w:eastAsia="pt-BR"/>
+              </w:rPr>
+            </w:pPr>
+            <w:r>
+              <w:rPr>
+                <w:rFonts w:ascii="Calibri" w:eastAsia="Times New Roman" w:hAnsi="Calibri" w:cs="Calibri"/>
+                <w:color w:val="000000"/>
+                <w:lang w:eastAsia="pt-BR"/>
+              </w:rPr>
+              <w:t>175.804</w:t>
+            </w:r>
+          </w:p>
+        </w:tc>
+        <w:tc>
+          <w:tcPr>
+            <w:tcW w:w="1600" w:type="dxa"/>
+            <w:tcBorders>
+              <w:top w:val="nil"/>
+              <w:left w:val="nil"/>
+              <w:bottom w:val="single" w:sz="4" w:space="0" w:color="auto"/>
+              <w:right w:val="single" w:sz="4" w:space="0" w:color="auto"/>
+            </w:tcBorders>
+            <w:shd w:val="clear" w:color="auto" w:fill="auto"/>
+            <w:noWrap/>
+            <w:vAlign w:val="center"/>
+            <w:hideMark/>
+          </w:tcPr>
+          <w:p>
+            <w:pPr>
+              <w:spacing w:after="0" w:line="240" w:lineRule="auto"/>
+              <w:jc w:val="center"/>
+              <w:rPr>
+                <w:rFonts w:ascii="Calibri" w:eastAsia="Times New Roman" w:hAnsi="Calibri" w:cs="Calibri"/>
+                <w:color w:val="000000"/>
+                <w:lang w:eastAsia="pt-BR"/>
+              </w:rPr>
+            </w:pPr>
+            <w:r>
+              <w:rPr>
+                <w:rFonts w:ascii="Calibri" w:eastAsia="Times New Roman" w:hAnsi="Calibri" w:cs="Calibri"/>
+                <w:color w:val="000000"/>
+                <w:lang w:eastAsia="pt-BR"/>
+              </w:rPr>
+              <w:t>122.945</w:t>
+            </w:r>
+          </w:p>
+        </w:tc>
+        <w:tc>
+          <w:tcPr>
+            <w:tcW w:w="1320" w:type="dxa"/>
+            <w:tcBorders>
+              <w:top w:val="nil"/>
+              <w:left w:val="nil"/>
+              <w:bottom w:val="single" w:sz="4" w:space="0" w:color="auto"/>
+              <w:right w:val="single" w:sz="4" w:space="0" w:color="auto"/>
+            </w:tcBorders>
+            <w:shd w:val="clear" w:color="auto" w:fill="auto"/>
+            <w:noWrap/>
+            <w:vAlign w:val="center"/>
+            <w:hideMark/>
+          </w:tcPr>
+          <w:p>
+            <w:pPr>
+              <w:spacing w:after="0" w:line="240" w:lineRule="auto"/>
+              <w:jc w:val="center"/>
+              <w:rPr>
+                <w:rFonts w:ascii="Calibri" w:eastAsia="Times New Roman" w:hAnsi="Calibri" w:cs="Calibri"/>
+                <w:color w:val="000000"/>
+                <w:lang w:eastAsia="pt-BR"/>
+              </w:rPr>
+            </w:pPr>
+            <w:r>
+              <w:rPr>
+                <w:rFonts w:ascii="Calibri" w:eastAsia="Times New Roman" w:hAnsi="Calibri" w:cs="Calibri"/>
+                <w:color w:val="000000"/>
+                <w:lang w:eastAsia="pt-BR"/>
+              </w:rPr>
+              <w:t>646</w:t>
+            </w:r>
+          </w:p>
+        </w:tc>
+      </w:tr>
+    </w:tbl>
+    <w:p>
+      <w:pPr>
+        <w:jc w:val="both"/>
+        <w:rPr>
+          <w:b/>
+        </w:rPr>
+      </w:pPr>
+    </w:p>
+    <w:p>
+      <w:pPr>
+        <w:jc w:val="both"/>
+      </w:pPr>
+      <w:r>
+        <w:t xml:space="preserve">Foi feita então uma refatoração de código no método de </w:t>
+      </w:r>
+      <w:proofErr w:type="spellStart"/>
+      <w:proofErr w:type="gramStart"/>
+      <w:r>
+        <w:rPr>
+          <w:b/>
+        </w:rPr>
+        <w:t>ProcessarIteracao</w:t>
+      </w:r>
+      <w:proofErr w:type="spellEnd"/>
+      <w:proofErr w:type="gramEnd"/>
+      <w:r>
+        <w:rPr>
+          <w:b/>
+        </w:rPr>
+        <w:t xml:space="preserve"> </w:t>
+      </w:r>
+      <w:r>
+        <w:t>para deixa-lo da forma que é explicado na seção 2.2</w:t>
+      </w:r>
+      <w:r>
+        <w:t>, deixou-se de levar em conta o tamanho das filas e passou a escolher de acordo com a fila que tivesse o primeiro avião com o menor nível de gasolina. E com isso, após vários testes semelhantes aos anteriores, passou a não cair nenhum avião mais. Conforme tabela abaixo:</w:t>
+      </w:r>
+    </w:p>
+    <w:tbl>
+      <w:tblPr>
+        <w:tblW w:w="6620" w:type="dxa"/>
+        <w:jc w:val="center"/>
+        <w:tblInd w:w="55" w:type="dxa"/>
+        <w:tblCellMar>
+          <w:left w:w="70" w:type="dxa"/>
+          <w:right w:w="70" w:type="dxa"/>
+        </w:tblCellMar>
+        <w:tblLook w:val="04A0" w:firstRow="1" w:lastRow="0" w:firstColumn="1" w:lastColumn="0" w:noHBand="0" w:noVBand="1"/>
+      </w:tblPr>
+      <w:tblGrid>
+        <w:gridCol w:w="2020"/>
+        <w:gridCol w:w="1680"/>
+        <w:gridCol w:w="1600"/>
+        <w:gridCol w:w="1327"/>
+      </w:tblGrid>
+      <w:tr>
+        <w:trPr>
+          <w:trHeight w:val="300"/>
+          <w:jc w:val="center"/>
+        </w:trPr>
+        <w:tc>
+          <w:tcPr>
+            <w:tcW w:w="2020" w:type="dxa"/>
+            <w:tcBorders>
+              <w:top w:val="single" w:sz="4" w:space="0" w:color="auto"/>
+              <w:left w:val="single" w:sz="4" w:space="0" w:color="auto"/>
+              <w:bottom w:val="single" w:sz="4" w:space="0" w:color="auto"/>
+              <w:right w:val="single" w:sz="4" w:space="0" w:color="auto"/>
+            </w:tcBorders>
+            <w:shd w:val="clear" w:color="auto" w:fill="auto"/>
+            <w:noWrap/>
+            <w:vAlign w:val="bottom"/>
+            <w:hideMark/>
+          </w:tcPr>
+          <w:p>
+            <w:pPr>
+              <w:spacing w:after="0" w:line="240" w:lineRule="auto"/>
+              <w:rPr>
+                <w:rFonts w:ascii="Calibri" w:eastAsia="Times New Roman" w:hAnsi="Calibri" w:cs="Calibri"/>
+                <w:b/>
+                <w:bCs/>
+                <w:color w:val="000000"/>
+                <w:lang w:eastAsia="pt-BR"/>
+              </w:rPr>
+            </w:pPr>
+            <w:proofErr w:type="spellStart"/>
+            <w:proofErr w:type="gramStart"/>
+            <w:r>
+              <w:rPr>
+                <w:rFonts w:ascii="Calibri" w:eastAsia="Times New Roman" w:hAnsi="Calibri" w:cs="Calibri"/>
+                <w:b/>
+                <w:bCs/>
+                <w:color w:val="000000"/>
+                <w:lang w:eastAsia="pt-BR"/>
+              </w:rPr>
+              <w:t>numeroMaxIteracao</w:t>
+            </w:r>
+            <w:proofErr w:type="spellEnd"/>
+            <w:proofErr w:type="gramEnd"/>
+          </w:p>
+        </w:tc>
+        <w:tc>
+          <w:tcPr>
+            <w:tcW w:w="1680" w:type="dxa"/>
+            <w:tcBorders>
+              <w:top w:val="single" w:sz="4" w:space="0" w:color="auto"/>
+              <w:left w:val="nil"/>
+              <w:bottom w:val="single" w:sz="4" w:space="0" w:color="auto"/>
+              <w:right w:val="single" w:sz="4" w:space="0" w:color="auto"/>
+            </w:tcBorders>
+            <w:shd w:val="clear" w:color="auto" w:fill="auto"/>
+            <w:noWrap/>
+            <w:vAlign w:val="center"/>
+            <w:hideMark/>
+          </w:tcPr>
+          <w:p>
+            <w:pPr>
+              <w:spacing w:after="0" w:line="240" w:lineRule="auto"/>
+              <w:jc w:val="center"/>
+              <w:rPr>
+                <w:rFonts w:ascii="Calibri" w:eastAsia="Times New Roman" w:hAnsi="Calibri" w:cs="Calibri"/>
+                <w:b/>
+                <w:bCs/>
+                <w:color w:val="000000"/>
+                <w:lang w:eastAsia="pt-BR"/>
+              </w:rPr>
+            </w:pPr>
+            <w:proofErr w:type="spellStart"/>
+            <w:proofErr w:type="gramStart"/>
+            <w:r>
+              <w:rPr>
+                <w:rFonts w:ascii="Calibri" w:eastAsia="Times New Roman" w:hAnsi="Calibri" w:cs="Calibri"/>
+                <w:b/>
+                <w:bCs/>
+                <w:color w:val="000000"/>
+                <w:lang w:eastAsia="pt-BR"/>
+              </w:rPr>
+              <w:t>avioesDecolados</w:t>
+            </w:r>
+            <w:proofErr w:type="spellEnd"/>
+            <w:proofErr w:type="gramEnd"/>
+          </w:p>
+        </w:tc>
+        <w:tc>
+          <w:tcPr>
+            <w:tcW w:w="1600" w:type="dxa"/>
+            <w:tcBorders>
+              <w:top w:val="single" w:sz="4" w:space="0" w:color="auto"/>
+              <w:left w:val="nil"/>
+              <w:bottom w:val="single" w:sz="4" w:space="0" w:color="auto"/>
+              <w:right w:val="single" w:sz="4" w:space="0" w:color="auto"/>
+            </w:tcBorders>
+            <w:shd w:val="clear" w:color="auto" w:fill="auto"/>
+            <w:noWrap/>
+            <w:vAlign w:val="center"/>
+            <w:hideMark/>
+          </w:tcPr>
+          <w:p>
+            <w:pPr>
+              <w:spacing w:after="0" w:line="240" w:lineRule="auto"/>
+              <w:jc w:val="center"/>
+              <w:rPr>
+                <w:rFonts w:ascii="Calibri" w:eastAsia="Times New Roman" w:hAnsi="Calibri" w:cs="Calibri"/>
+                <w:b/>
+                <w:bCs/>
+                <w:color w:val="000000"/>
+                <w:lang w:eastAsia="pt-BR"/>
+              </w:rPr>
+            </w:pPr>
+            <w:proofErr w:type="spellStart"/>
+            <w:proofErr w:type="gramStart"/>
+            <w:r>
+              <w:rPr>
+                <w:rFonts w:ascii="Calibri" w:eastAsia="Times New Roman" w:hAnsi="Calibri" w:cs="Calibri"/>
+                <w:b/>
+                <w:bCs/>
+                <w:color w:val="000000"/>
+                <w:lang w:eastAsia="pt-BR"/>
+              </w:rPr>
+              <w:t>avioesPousados</w:t>
+            </w:r>
+            <w:proofErr w:type="spellEnd"/>
+            <w:proofErr w:type="gramEnd"/>
+          </w:p>
+        </w:tc>
+        <w:tc>
+          <w:tcPr>
+            <w:tcW w:w="1320" w:type="dxa"/>
+            <w:tcBorders>
+              <w:top w:val="single" w:sz="4" w:space="0" w:color="auto"/>
+              <w:left w:val="nil"/>
+              <w:bottom w:val="single" w:sz="4" w:space="0" w:color="auto"/>
+              <w:right w:val="single" w:sz="4" w:space="0" w:color="auto"/>
+            </w:tcBorders>
+            <w:shd w:val="clear" w:color="auto" w:fill="auto"/>
+            <w:noWrap/>
+            <w:vAlign w:val="center"/>
+            <w:hideMark/>
+          </w:tcPr>
+          <w:p>
+            <w:pPr>
+              <w:spacing w:after="0" w:line="240" w:lineRule="auto"/>
+              <w:jc w:val="center"/>
+              <w:rPr>
+                <w:rFonts w:ascii="Calibri" w:eastAsia="Times New Roman" w:hAnsi="Calibri" w:cs="Calibri"/>
+                <w:b/>
+                <w:bCs/>
+                <w:color w:val="000000"/>
+                <w:lang w:eastAsia="pt-BR"/>
+              </w:rPr>
+            </w:pPr>
+            <w:proofErr w:type="spellStart"/>
+            <w:proofErr w:type="gramStart"/>
+            <w:r>
+              <w:rPr>
+                <w:rFonts w:ascii="Calibri" w:eastAsia="Times New Roman" w:hAnsi="Calibri" w:cs="Calibri"/>
+                <w:b/>
+                <w:bCs/>
+                <w:color w:val="000000"/>
+                <w:lang w:eastAsia="pt-BR"/>
+              </w:rPr>
+              <w:t>avioesCaidos</w:t>
+            </w:r>
+            <w:proofErr w:type="spellEnd"/>
+            <w:proofErr w:type="gramEnd"/>
+          </w:p>
+        </w:tc>
+      </w:tr>
+      <w:tr>
+        <w:trPr>
+          <w:trHeight w:val="300"/>
+          <w:jc w:val="center"/>
+        </w:trPr>
+        <w:tc>
+          <w:tcPr>
+            <w:tcW w:w="2020" w:type="dxa"/>
+            <w:tcBorders>
+              <w:top w:val="nil"/>
+              <w:left w:val="single" w:sz="4" w:space="0" w:color="auto"/>
+              <w:bottom w:val="single" w:sz="4" w:space="0" w:color="auto"/>
+              <w:right w:val="single" w:sz="4" w:space="0" w:color="auto"/>
+            </w:tcBorders>
+            <w:shd w:val="clear" w:color="auto" w:fill="auto"/>
+            <w:noWrap/>
+            <w:vAlign w:val="center"/>
+            <w:hideMark/>
+          </w:tcPr>
+          <w:p>
+            <w:pPr>
+              <w:spacing w:after="0" w:line="240" w:lineRule="auto"/>
+              <w:jc w:val="center"/>
+              <w:rPr>
+                <w:rFonts w:ascii="Calibri" w:eastAsia="Times New Roman" w:hAnsi="Calibri" w:cs="Calibri"/>
+                <w:color w:val="000000"/>
+                <w:lang w:eastAsia="pt-BR"/>
+              </w:rPr>
+            </w:pPr>
+            <w:r>
+              <w:rPr>
+                <w:rFonts w:ascii="Calibri" w:eastAsia="Times New Roman" w:hAnsi="Calibri" w:cs="Calibri"/>
+                <w:color w:val="000000"/>
+                <w:lang w:eastAsia="pt-BR"/>
+              </w:rPr>
+              <w:t>100</w:t>
+            </w:r>
+          </w:p>
+        </w:tc>
+        <w:tc>
+          <w:tcPr>
+            <w:tcW w:w="1680" w:type="dxa"/>
+            <w:tcBorders>
+              <w:top w:val="nil"/>
+              <w:left w:val="nil"/>
+              <w:bottom w:val="single" w:sz="4" w:space="0" w:color="auto"/>
+              <w:right w:val="single" w:sz="4" w:space="0" w:color="auto"/>
+            </w:tcBorders>
+            <w:shd w:val="clear" w:color="auto" w:fill="auto"/>
+            <w:noWrap/>
+            <w:vAlign w:val="center"/>
+            <w:hideMark/>
+          </w:tcPr>
+          <w:p>
+            <w:pPr>
+              <w:spacing w:after="0" w:line="240" w:lineRule="auto"/>
+              <w:jc w:val="center"/>
+              <w:rPr>
+                <w:rFonts w:ascii="Calibri" w:eastAsia="Times New Roman" w:hAnsi="Calibri" w:cs="Calibri"/>
+                <w:color w:val="000000"/>
+                <w:lang w:eastAsia="pt-BR"/>
+              </w:rPr>
+            </w:pPr>
+            <w:r>
+              <w:rPr>
+                <w:rFonts w:ascii="Calibri" w:eastAsia="Times New Roman" w:hAnsi="Calibri" w:cs="Calibri"/>
+                <w:color w:val="000000"/>
+                <w:lang w:eastAsia="pt-BR"/>
+              </w:rPr>
+              <w:t>198</w:t>
+            </w:r>
+          </w:p>
+        </w:tc>
+        <w:tc>
+          <w:tcPr>
+            <w:tcW w:w="1600" w:type="dxa"/>
+            <w:tcBorders>
+              <w:top w:val="nil"/>
+              <w:left w:val="nil"/>
+              <w:bottom w:val="single" w:sz="4" w:space="0" w:color="auto"/>
+              <w:right w:val="single" w:sz="4" w:space="0" w:color="auto"/>
+            </w:tcBorders>
+            <w:shd w:val="clear" w:color="auto" w:fill="auto"/>
+            <w:noWrap/>
+            <w:vAlign w:val="center"/>
+            <w:hideMark/>
+          </w:tcPr>
+          <w:p>
+            <w:pPr>
+              <w:spacing w:after="0" w:line="240" w:lineRule="auto"/>
+              <w:jc w:val="center"/>
+              <w:rPr>
+                <w:rFonts w:ascii="Calibri" w:eastAsia="Times New Roman" w:hAnsi="Calibri" w:cs="Calibri"/>
+                <w:color w:val="000000"/>
+                <w:lang w:eastAsia="pt-BR"/>
+              </w:rPr>
+            </w:pPr>
+            <w:r>
+              <w:rPr>
+                <w:rFonts w:ascii="Calibri" w:eastAsia="Times New Roman" w:hAnsi="Calibri" w:cs="Calibri"/>
+                <w:color w:val="000000"/>
+                <w:lang w:eastAsia="pt-BR"/>
+              </w:rPr>
+              <w:t>102</w:t>
+            </w:r>
+          </w:p>
+        </w:tc>
+        <w:tc>
+          <w:tcPr>
+            <w:tcW w:w="1320" w:type="dxa"/>
+            <w:tcBorders>
+              <w:top w:val="nil"/>
+              <w:left w:val="nil"/>
+              <w:bottom w:val="single" w:sz="4" w:space="0" w:color="auto"/>
+              <w:right w:val="single" w:sz="4" w:space="0" w:color="auto"/>
+            </w:tcBorders>
+            <w:shd w:val="clear" w:color="auto" w:fill="auto"/>
+            <w:noWrap/>
+            <w:vAlign w:val="center"/>
+            <w:hideMark/>
+          </w:tcPr>
+          <w:p>
+            <w:pPr>
+              <w:spacing w:after="0" w:line="240" w:lineRule="auto"/>
+              <w:jc w:val="center"/>
+              <w:rPr>
+                <w:rFonts w:ascii="Calibri" w:eastAsia="Times New Roman" w:hAnsi="Calibri" w:cs="Calibri"/>
+                <w:color w:val="000000"/>
+                <w:lang w:eastAsia="pt-BR"/>
+              </w:rPr>
+            </w:pPr>
+            <w:proofErr w:type="gramStart"/>
+            <w:r>
+              <w:rPr>
+                <w:rFonts w:ascii="Calibri" w:eastAsia="Times New Roman" w:hAnsi="Calibri" w:cs="Calibri"/>
+                <w:color w:val="000000"/>
+                <w:lang w:eastAsia="pt-BR"/>
+              </w:rPr>
+              <w:t>0</w:t>
+            </w:r>
+            <w:proofErr w:type="gramEnd"/>
+          </w:p>
+        </w:tc>
+      </w:tr>
+      <w:tr>
+        <w:trPr>
+          <w:trHeight w:val="300"/>
+          <w:jc w:val="center"/>
+        </w:trPr>
+        <w:tc>
+          <w:tcPr>
+            <w:tcW w:w="2020" w:type="dxa"/>
+            <w:tcBorders>
+              <w:top w:val="nil"/>
+              <w:left w:val="single" w:sz="4" w:space="0" w:color="auto"/>
+              <w:bottom w:val="single" w:sz="4" w:space="0" w:color="auto"/>
+              <w:right w:val="single" w:sz="4" w:space="0" w:color="auto"/>
+            </w:tcBorders>
+            <w:shd w:val="clear" w:color="auto" w:fill="auto"/>
+            <w:noWrap/>
+            <w:vAlign w:val="center"/>
+            <w:hideMark/>
+          </w:tcPr>
+          <w:p>
+            <w:pPr>
+              <w:spacing w:after="0" w:line="240" w:lineRule="auto"/>
+              <w:jc w:val="center"/>
+              <w:rPr>
+                <w:rFonts w:ascii="Calibri" w:eastAsia="Times New Roman" w:hAnsi="Calibri" w:cs="Calibri"/>
+                <w:color w:val="000000"/>
+                <w:lang w:eastAsia="pt-BR"/>
+              </w:rPr>
+            </w:pPr>
+            <w:r>
+              <w:rPr>
+                <w:rFonts w:ascii="Calibri" w:eastAsia="Times New Roman" w:hAnsi="Calibri" w:cs="Calibri"/>
+                <w:color w:val="000000"/>
+                <w:lang w:eastAsia="pt-BR"/>
+              </w:rPr>
+              <w:t>1.000</w:t>
+            </w:r>
+          </w:p>
+        </w:tc>
+        <w:tc>
+          <w:tcPr>
+            <w:tcW w:w="1680" w:type="dxa"/>
+            <w:tcBorders>
+              <w:top w:val="nil"/>
+              <w:left w:val="nil"/>
+              <w:bottom w:val="single" w:sz="4" w:space="0" w:color="auto"/>
+              <w:right w:val="single" w:sz="4" w:space="0" w:color="auto"/>
+            </w:tcBorders>
+            <w:shd w:val="clear" w:color="auto" w:fill="auto"/>
+            <w:noWrap/>
+            <w:vAlign w:val="center"/>
+            <w:hideMark/>
+          </w:tcPr>
+          <w:p>
+            <w:pPr>
+              <w:spacing w:after="0" w:line="240" w:lineRule="auto"/>
+              <w:jc w:val="center"/>
+              <w:rPr>
+                <w:rFonts w:ascii="Calibri" w:eastAsia="Times New Roman" w:hAnsi="Calibri" w:cs="Calibri"/>
+                <w:color w:val="000000"/>
+                <w:lang w:eastAsia="pt-BR"/>
+              </w:rPr>
+            </w:pPr>
+            <w:r>
+              <w:rPr>
+                <w:rFonts w:ascii="Calibri" w:eastAsia="Times New Roman" w:hAnsi="Calibri" w:cs="Calibri"/>
+                <w:color w:val="000000"/>
+                <w:lang w:eastAsia="pt-BR"/>
+              </w:rPr>
+              <w:t>1.977</w:t>
+            </w:r>
+          </w:p>
+        </w:tc>
+        <w:tc>
+          <w:tcPr>
+            <w:tcW w:w="1600" w:type="dxa"/>
+            <w:tcBorders>
+              <w:top w:val="nil"/>
+              <w:left w:val="nil"/>
+              <w:bottom w:val="single" w:sz="4" w:space="0" w:color="auto"/>
+              <w:right w:val="single" w:sz="4" w:space="0" w:color="auto"/>
+            </w:tcBorders>
+            <w:shd w:val="clear" w:color="auto" w:fill="auto"/>
+            <w:noWrap/>
+            <w:vAlign w:val="center"/>
+            <w:hideMark/>
+          </w:tcPr>
+          <w:p>
+            <w:pPr>
+              <w:spacing w:after="0" w:line="240" w:lineRule="auto"/>
+              <w:jc w:val="center"/>
+              <w:rPr>
+                <w:rFonts w:ascii="Calibri" w:eastAsia="Times New Roman" w:hAnsi="Calibri" w:cs="Calibri"/>
+                <w:color w:val="000000"/>
+                <w:lang w:eastAsia="pt-BR"/>
+              </w:rPr>
+            </w:pPr>
+            <w:r>
+              <w:rPr>
+                <w:rFonts w:ascii="Calibri" w:eastAsia="Times New Roman" w:hAnsi="Calibri" w:cs="Calibri"/>
+                <w:color w:val="000000"/>
+                <w:lang w:eastAsia="pt-BR"/>
+              </w:rPr>
+              <w:t>937</w:t>
+            </w:r>
+          </w:p>
+        </w:tc>
+        <w:tc>
+          <w:tcPr>
+            <w:tcW w:w="1320" w:type="dxa"/>
+            <w:tcBorders>
+              <w:top w:val="nil"/>
+              <w:left w:val="nil"/>
+              <w:bottom w:val="single" w:sz="4" w:space="0" w:color="auto"/>
+              <w:right w:val="single" w:sz="4" w:space="0" w:color="auto"/>
+            </w:tcBorders>
+            <w:shd w:val="clear" w:color="auto" w:fill="auto"/>
+            <w:noWrap/>
+            <w:vAlign w:val="center"/>
+            <w:hideMark/>
+          </w:tcPr>
+          <w:p>
+            <w:pPr>
+              <w:spacing w:after="0" w:line="240" w:lineRule="auto"/>
+              <w:jc w:val="center"/>
+              <w:rPr>
+                <w:rFonts w:ascii="Calibri" w:eastAsia="Times New Roman" w:hAnsi="Calibri" w:cs="Calibri"/>
+                <w:color w:val="000000"/>
+                <w:lang w:eastAsia="pt-BR"/>
+              </w:rPr>
+            </w:pPr>
+            <w:proofErr w:type="gramStart"/>
+            <w:r>
+              <w:rPr>
+                <w:rFonts w:ascii="Calibri" w:eastAsia="Times New Roman" w:hAnsi="Calibri" w:cs="Calibri"/>
+                <w:color w:val="000000"/>
+                <w:lang w:eastAsia="pt-BR"/>
+              </w:rPr>
+              <w:t>0</w:t>
+            </w:r>
+            <w:proofErr w:type="gramEnd"/>
+          </w:p>
+        </w:tc>
+      </w:tr>
+      <w:tr>
+        <w:trPr>
+          <w:trHeight w:val="300"/>
+          <w:jc w:val="center"/>
+        </w:trPr>
+        <w:tc>
+          <w:tcPr>
+            <w:tcW w:w="2020" w:type="dxa"/>
+            <w:tcBorders>
+              <w:top w:val="nil"/>
+              <w:left w:val="single" w:sz="4" w:space="0" w:color="auto"/>
+              <w:bottom w:val="single" w:sz="4" w:space="0" w:color="auto"/>
+              <w:right w:val="single" w:sz="4" w:space="0" w:color="auto"/>
+            </w:tcBorders>
+            <w:shd w:val="clear" w:color="auto" w:fill="auto"/>
+            <w:noWrap/>
+            <w:vAlign w:val="center"/>
+            <w:hideMark/>
+          </w:tcPr>
+          <w:p>
+            <w:pPr>
+              <w:spacing w:after="0" w:line="240" w:lineRule="auto"/>
+              <w:jc w:val="center"/>
+              <w:rPr>
+                <w:rFonts w:ascii="Calibri" w:eastAsia="Times New Roman" w:hAnsi="Calibri" w:cs="Calibri"/>
+                <w:color w:val="000000"/>
+                <w:lang w:eastAsia="pt-BR"/>
+              </w:rPr>
+            </w:pPr>
+            <w:r>
+              <w:rPr>
+                <w:rFonts w:ascii="Calibri" w:eastAsia="Times New Roman" w:hAnsi="Calibri" w:cs="Calibri"/>
+                <w:color w:val="000000"/>
+                <w:lang w:eastAsia="pt-BR"/>
+              </w:rPr>
+              <w:t>10.000</w:t>
+            </w:r>
+          </w:p>
+        </w:tc>
+        <w:tc>
+          <w:tcPr>
+            <w:tcW w:w="1680" w:type="dxa"/>
+            <w:tcBorders>
+              <w:top w:val="nil"/>
+              <w:left w:val="nil"/>
+              <w:bottom w:val="single" w:sz="4" w:space="0" w:color="auto"/>
+              <w:right w:val="single" w:sz="4" w:space="0" w:color="auto"/>
+            </w:tcBorders>
+            <w:shd w:val="clear" w:color="auto" w:fill="auto"/>
+            <w:noWrap/>
+            <w:vAlign w:val="center"/>
+            <w:hideMark/>
+          </w:tcPr>
+          <w:p>
+            <w:pPr>
+              <w:spacing w:after="0" w:line="240" w:lineRule="auto"/>
+              <w:jc w:val="center"/>
+              <w:rPr>
+                <w:rFonts w:ascii="Calibri" w:eastAsia="Times New Roman" w:hAnsi="Calibri" w:cs="Calibri"/>
+                <w:color w:val="000000"/>
+                <w:lang w:eastAsia="pt-BR"/>
+              </w:rPr>
+            </w:pPr>
+            <w:r>
+              <w:rPr>
+                <w:rFonts w:ascii="Calibri" w:eastAsia="Times New Roman" w:hAnsi="Calibri" w:cs="Calibri"/>
+                <w:color w:val="000000"/>
+                <w:lang w:eastAsia="pt-BR"/>
+              </w:rPr>
+              <w:t>19.846</w:t>
+            </w:r>
+          </w:p>
+        </w:tc>
+        <w:tc>
+          <w:tcPr>
+            <w:tcW w:w="1600" w:type="dxa"/>
+            <w:tcBorders>
+              <w:top w:val="nil"/>
+              <w:left w:val="nil"/>
+              <w:bottom w:val="single" w:sz="4" w:space="0" w:color="auto"/>
+              <w:right w:val="single" w:sz="4" w:space="0" w:color="auto"/>
+            </w:tcBorders>
+            <w:shd w:val="clear" w:color="auto" w:fill="auto"/>
+            <w:noWrap/>
+            <w:vAlign w:val="center"/>
+            <w:hideMark/>
+          </w:tcPr>
+          <w:p>
+            <w:pPr>
+              <w:spacing w:after="0" w:line="240" w:lineRule="auto"/>
+              <w:jc w:val="center"/>
+              <w:rPr>
+                <w:rFonts w:ascii="Calibri" w:eastAsia="Times New Roman" w:hAnsi="Calibri" w:cs="Calibri"/>
+                <w:color w:val="000000"/>
+                <w:lang w:eastAsia="pt-BR"/>
+              </w:rPr>
+            </w:pPr>
+            <w:r>
+              <w:rPr>
+                <w:rFonts w:ascii="Calibri" w:eastAsia="Times New Roman" w:hAnsi="Calibri" w:cs="Calibri"/>
+                <w:color w:val="000000"/>
+                <w:lang w:eastAsia="pt-BR"/>
+              </w:rPr>
+              <w:t>9791</w:t>
+            </w:r>
+          </w:p>
+        </w:tc>
+        <w:tc>
+          <w:tcPr>
+            <w:tcW w:w="1320" w:type="dxa"/>
+            <w:tcBorders>
+              <w:top w:val="nil"/>
+              <w:left w:val="nil"/>
+              <w:bottom w:val="single" w:sz="4" w:space="0" w:color="auto"/>
+              <w:right w:val="single" w:sz="4" w:space="0" w:color="auto"/>
+            </w:tcBorders>
+            <w:shd w:val="clear" w:color="auto" w:fill="auto"/>
+            <w:noWrap/>
+            <w:vAlign w:val="center"/>
+            <w:hideMark/>
+          </w:tcPr>
+          <w:p>
+            <w:pPr>
+              <w:spacing w:after="0" w:line="240" w:lineRule="auto"/>
+              <w:jc w:val="center"/>
+              <w:rPr>
+                <w:rFonts w:ascii="Calibri" w:eastAsia="Times New Roman" w:hAnsi="Calibri" w:cs="Calibri"/>
+                <w:color w:val="000000"/>
+                <w:lang w:eastAsia="pt-BR"/>
+              </w:rPr>
+            </w:pPr>
+            <w:proofErr w:type="gramStart"/>
+            <w:r>
+              <w:rPr>
+                <w:rFonts w:ascii="Calibri" w:eastAsia="Times New Roman" w:hAnsi="Calibri" w:cs="Calibri"/>
+                <w:color w:val="000000"/>
+                <w:lang w:eastAsia="pt-BR"/>
+              </w:rPr>
+              <w:t>0</w:t>
+            </w:r>
+            <w:proofErr w:type="gramEnd"/>
+          </w:p>
+        </w:tc>
+      </w:tr>
+      <w:tr>
+        <w:trPr>
+          <w:trHeight w:val="300"/>
+          <w:jc w:val="center"/>
+        </w:trPr>
+        <w:tc>
+          <w:tcPr>
+            <w:tcW w:w="2020" w:type="dxa"/>
+            <w:tcBorders>
+              <w:top w:val="nil"/>
+              <w:left w:val="single" w:sz="4" w:space="0" w:color="auto"/>
+              <w:bottom w:val="single" w:sz="4" w:space="0" w:color="auto"/>
+              <w:right w:val="single" w:sz="4" w:space="0" w:color="auto"/>
+            </w:tcBorders>
+            <w:shd w:val="clear" w:color="auto" w:fill="auto"/>
+            <w:noWrap/>
+            <w:vAlign w:val="center"/>
+            <w:hideMark/>
+          </w:tcPr>
+          <w:p>
+            <w:pPr>
+              <w:spacing w:after="0" w:line="240" w:lineRule="auto"/>
+              <w:jc w:val="center"/>
+              <w:rPr>
+                <w:rFonts w:ascii="Calibri" w:eastAsia="Times New Roman" w:hAnsi="Calibri" w:cs="Calibri"/>
+                <w:color w:val="000000"/>
+                <w:lang w:eastAsia="pt-BR"/>
+              </w:rPr>
+            </w:pPr>
+            <w:r>
+              <w:rPr>
+                <w:rFonts w:ascii="Calibri" w:eastAsia="Times New Roman" w:hAnsi="Calibri" w:cs="Calibri"/>
+                <w:color w:val="000000"/>
+                <w:lang w:eastAsia="pt-BR"/>
+              </w:rPr>
+              <w:t>100.000</w:t>
+            </w:r>
+          </w:p>
+        </w:tc>
+        <w:tc>
+          <w:tcPr>
+            <w:tcW w:w="1680" w:type="dxa"/>
+            <w:tcBorders>
+              <w:top w:val="nil"/>
+              <w:left w:val="nil"/>
+              <w:bottom w:val="single" w:sz="4" w:space="0" w:color="auto"/>
+              <w:right w:val="single" w:sz="4" w:space="0" w:color="auto"/>
+            </w:tcBorders>
+            <w:shd w:val="clear" w:color="auto" w:fill="auto"/>
+            <w:noWrap/>
+            <w:vAlign w:val="center"/>
+            <w:hideMark/>
+          </w:tcPr>
+          <w:p>
+            <w:pPr>
+              <w:spacing w:after="0" w:line="240" w:lineRule="auto"/>
+              <w:jc w:val="center"/>
+              <w:rPr>
+                <w:rFonts w:ascii="Calibri" w:eastAsia="Times New Roman" w:hAnsi="Calibri" w:cs="Calibri"/>
+                <w:color w:val="000000"/>
+                <w:lang w:eastAsia="pt-BR"/>
+              </w:rPr>
+            </w:pPr>
+            <w:r>
+              <w:rPr>
+                <w:rFonts w:ascii="Calibri" w:eastAsia="Times New Roman" w:hAnsi="Calibri" w:cs="Calibri"/>
+                <w:color w:val="000000"/>
+                <w:lang w:eastAsia="pt-BR"/>
+              </w:rPr>
+              <w:t>198.199</w:t>
+            </w:r>
+          </w:p>
+        </w:tc>
+        <w:tc>
+          <w:tcPr>
+            <w:tcW w:w="1600" w:type="dxa"/>
+            <w:tcBorders>
+              <w:top w:val="nil"/>
+              <w:left w:val="nil"/>
+              <w:bottom w:val="single" w:sz="4" w:space="0" w:color="auto"/>
+              <w:right w:val="single" w:sz="4" w:space="0" w:color="auto"/>
+            </w:tcBorders>
+            <w:shd w:val="clear" w:color="auto" w:fill="auto"/>
+            <w:noWrap/>
+            <w:vAlign w:val="center"/>
+            <w:hideMark/>
+          </w:tcPr>
+          <w:p>
+            <w:pPr>
+              <w:spacing w:after="0" w:line="240" w:lineRule="auto"/>
+              <w:jc w:val="center"/>
+              <w:rPr>
+                <w:rFonts w:ascii="Calibri" w:eastAsia="Times New Roman" w:hAnsi="Calibri" w:cs="Calibri"/>
+                <w:color w:val="000000"/>
+                <w:lang w:eastAsia="pt-BR"/>
+              </w:rPr>
+            </w:pPr>
+            <w:r>
+              <w:rPr>
+                <w:rFonts w:ascii="Calibri" w:eastAsia="Times New Roman" w:hAnsi="Calibri" w:cs="Calibri"/>
+                <w:color w:val="000000"/>
+                <w:lang w:eastAsia="pt-BR"/>
+              </w:rPr>
+              <w:t>101.259</w:t>
+            </w:r>
+          </w:p>
+        </w:tc>
+        <w:tc>
+          <w:tcPr>
+            <w:tcW w:w="1320" w:type="dxa"/>
+            <w:tcBorders>
+              <w:top w:val="nil"/>
+              <w:left w:val="nil"/>
+              <w:bottom w:val="single" w:sz="4" w:space="0" w:color="auto"/>
+              <w:right w:val="single" w:sz="4" w:space="0" w:color="auto"/>
+            </w:tcBorders>
+            <w:shd w:val="clear" w:color="auto" w:fill="auto"/>
+            <w:noWrap/>
+            <w:vAlign w:val="center"/>
+            <w:hideMark/>
+          </w:tcPr>
+          <w:p>
+            <w:pPr>
+              <w:spacing w:after="0" w:line="240" w:lineRule="auto"/>
+              <w:jc w:val="center"/>
+              <w:rPr>
+                <w:rFonts w:ascii="Calibri" w:eastAsia="Times New Roman" w:hAnsi="Calibri" w:cs="Calibri"/>
+                <w:color w:val="000000"/>
+                <w:lang w:eastAsia="pt-BR"/>
+              </w:rPr>
+            </w:pPr>
+            <w:proofErr w:type="gramStart"/>
+            <w:r>
+              <w:rPr>
+                <w:rFonts w:ascii="Calibri" w:eastAsia="Times New Roman" w:hAnsi="Calibri" w:cs="Calibri"/>
+                <w:color w:val="000000"/>
+                <w:lang w:eastAsia="pt-BR"/>
+              </w:rPr>
+              <w:t>0</w:t>
+            </w:r>
+            <w:proofErr w:type="gramEnd"/>
+          </w:p>
+        </w:tc>
+      </w:tr>
+    </w:tbl>
+    <w:p>
+      <w:pPr>
+        <w:jc w:val="both"/>
+      </w:pPr>
     </w:p>
     <w:p/>
     <w:sectPr>
@@ -2523,7 +4168,7 @@
   <a:extraClrSchemeLst/>
   <a:extLst>
     <a:ext uri="{05A4C25C-085E-4340-85A3-A5531E510DB2}">
-      <thm15:themeFamily xmlns="" xmlns:thm15="http://schemas.microsoft.com/office/thememl/2012/main" name="Office Theme" id="{62F939B6-93AF-4DB8-9C6B-D6C7DFDC589F}" vid="{4A3C46E8-61CC-4603-A589-7422A47A8E4A}"/>
+      <thm15:themeFamily xmlns:thm15="http://schemas.microsoft.com/office/thememl/2012/main" xmlns="" name="Office Theme" id="{62F939B6-93AF-4DB8-9C6B-D6C7DFDC589F}" vid="{4A3C46E8-61CC-4603-A589-7422A47A8E4A}"/>
     </a:ext>
   </a:extLst>
 </a:theme>

</xml_diff>

<commit_message>
alterações na documentação + adicionando versão final em pdf
</commit_message>
<xml_diff>
--- a/RelatorioSimuladorDeAeroporto.docx
+++ b/RelatorioSimuladorDeAeroporto.docx
@@ -1621,7 +1621,16 @@
         <w:t>era um pouco diferente do</w:t>
       </w:r>
       <w:r>
-        <w:t xml:space="preserve"> que foi explicado na seção 2.2, o que acabou gerando resultados desagradáveis </w:t>
+        <w:t xml:space="preserve"> que foi explicado na seção </w:t>
+      </w:r>
+      <w:r>
+        <w:rPr>
+          <w:b/>
+        </w:rPr>
+        <w:t>2.2</w:t>
+      </w:r>
+      <w:r>
+        <w:t xml:space="preserve">, o que acabou gerando resultados desagradáveis </w:t>
       </w:r>
       <w:r>
         <w:t>observada a</w:t>
@@ -1647,12 +1656,7 @@
       </w:r>
       <w:proofErr w:type="gramEnd"/>
       <w:r>
-        <w:t xml:space="preserve"> algum avião de acordo com as maiores filas, para t</w:t>
-      </w:r>
-      <w:bookmarkStart w:id="0" w:name="_GoBack"/>
-      <w:bookmarkEnd w:id="0"/>
-      <w:r>
-        <w:t xml:space="preserve">entar manter um padrão de tamanho das filas. E com isso era obtido um resultado insatisfatório de aviões caídos, conforme tabela abaixo: </w:t>
+        <w:t xml:space="preserve"> algum avião de acordo com as maiores filas, para tentar manter um padrão de tamanho das filas. E com isso era obtido um resultado insatisfatório de aviões caídos, conforme tabela abaixo: </w:t>
       </w:r>
     </w:p>
     <w:tbl>
@@ -2442,11 +2446,19 @@
         <w:t xml:space="preserve"> </w:t>
       </w:r>
       <w:r>
-        <w:t>para deixa-lo da forma que é explicado na seção 2.2</w:t>
+        <w:t xml:space="preserve">para deixa-lo da forma que é explicado na seção </w:t>
+      </w:r>
+      <w:r>
+        <w:rPr>
+          <w:b/>
+        </w:rPr>
+        <w:t>2.2</w:t>
       </w:r>
       <w:r>
         <w:t>, deixou-se de levar em conta o tamanho das filas e passou a escolher de acordo com a fila que tivesse o primeiro avião com o menor nível de gasolina. E com isso, após vários testes semelhantes aos anteriores, passou a não cair nenhum avião mais. Conforme tabela abaixo:</w:t>
       </w:r>
+      <w:bookmarkStart w:id="0" w:name="_GoBack"/>
+      <w:bookmarkEnd w:id="0"/>
     </w:p>
     <w:tbl>
       <w:tblPr>

</xml_diff>